<commit_message>
Complete Functional Safety Concept
</commit_message>
<xml_diff>
--- a/03_FunctionalSafetyConcept_LaneAssistance.docx
+++ b/03_FunctionalSafetyConcept_LaneAssistance.docx
@@ -1,6 +1,6 @@
 
 <file path=word/document.xml><?xml version="1.0" encoding="utf-8"?>
-<w:document xmlns:wpc="http://schemas.microsoft.com/office/word/2010/wordprocessingCanvas" xmlns:mc="http://schemas.openxmlformats.org/markup-compatibility/2006" xmlns:o="urn:schemas-microsoft-com:office:office" xmlns:r="http://schemas.openxmlformats.org/officeDocument/2006/relationships" xmlns:m="http://schemas.openxmlformats.org/officeDocument/2006/math" xmlns:v="urn:schemas-microsoft-com:vml" xmlns:wp14="http://schemas.microsoft.com/office/word/2010/wordprocessingDrawing" xmlns:wp="http://schemas.openxmlformats.org/drawingml/2006/wordprocessingDrawing" xmlns:w10="urn:schemas-microsoft-com:office:word" xmlns:w="http://schemas.openxmlformats.org/wordprocessingml/2006/main" xmlns:w14="http://schemas.microsoft.com/office/word/2010/wordml" xmlns:w15="http://schemas.microsoft.com/office/word/2012/wordml" xmlns:wpg="http://schemas.microsoft.com/office/word/2010/wordprocessingGroup" xmlns:wpi="http://schemas.microsoft.com/office/word/2010/wordprocessingInk" xmlns:wne="http://schemas.microsoft.com/office/word/2006/wordml" xmlns:wps="http://schemas.microsoft.com/office/word/2010/wordprocessingShape" mc:Ignorable="w14 w15 wp14">
+<w:document xmlns:wpc="http://schemas.microsoft.com/office/word/2010/wordprocessingCanvas" xmlns:mo="http://schemas.microsoft.com/office/mac/office/2008/main" xmlns:mc="http://schemas.openxmlformats.org/markup-compatibility/2006" xmlns:mv="urn:schemas-microsoft-com:mac:vml" xmlns:o="urn:schemas-microsoft-com:office:office" xmlns:r="http://schemas.openxmlformats.org/officeDocument/2006/relationships" xmlns:m="http://schemas.openxmlformats.org/officeDocument/2006/math" xmlns:v="urn:schemas-microsoft-com:vml" xmlns:wp14="http://schemas.microsoft.com/office/word/2010/wordprocessingDrawing" xmlns:wp="http://schemas.openxmlformats.org/drawingml/2006/wordprocessingDrawing" xmlns:w10="urn:schemas-microsoft-com:office:word" xmlns:w="http://schemas.openxmlformats.org/wordprocessingml/2006/main" xmlns:w14="http://schemas.microsoft.com/office/word/2010/wordml" xmlns:w15="http://schemas.microsoft.com/office/word/2012/wordml" xmlns:wpg="http://schemas.microsoft.com/office/word/2010/wordprocessingGroup" xmlns:wpi="http://schemas.microsoft.com/office/word/2010/wordprocessingInk" xmlns:wne="http://schemas.microsoft.com/office/word/2006/wordml" xmlns:wps="http://schemas.microsoft.com/office/word/2010/wordprocessingShape" mc:Ignorable="w14 w15 wp14">
   <w:body>
     <w:p>
       <w:pPr>
@@ -22,7 +22,7 @@
           <w:lang w:val="en-US"/>
         </w:rPr>
         <w:drawing>
-          <wp:anchor distT="0" distB="0" distL="114300" distR="114300" simplePos="0" relativeHeight="251658240" behindDoc="0" locked="0" layoutInCell="1" hidden="0" allowOverlap="1">
+          <wp:anchor distT="0" distB="0" distL="114300" distR="114300" simplePos="0" relativeHeight="251658240" behindDoc="0" locked="0" layoutInCell="1" hidden="0" allowOverlap="1" wp14:anchorId="67F25D3A" wp14:editId="57EF79F9">
             <wp:simplePos x="0" y="0"/>
             <wp:positionH relativeFrom="margin">
               <wp:posOffset>-114299</wp:posOffset>
@@ -71,7 +71,7 @@
           <w:lang w:val="en-US"/>
         </w:rPr>
         <w:drawing>
-          <wp:anchor distT="0" distB="0" distL="0" distR="0" simplePos="0" relativeHeight="251659264" behindDoc="0" locked="0" layoutInCell="1" hidden="0" allowOverlap="1">
+          <wp:anchor distT="0" distB="0" distL="0" distR="0" simplePos="0" relativeHeight="251659264" behindDoc="0" locked="0" layoutInCell="1" hidden="0" allowOverlap="1" wp14:anchorId="1927219F" wp14:editId="0D419447">
             <wp:simplePos x="0" y="0"/>
             <wp:positionH relativeFrom="margin">
               <wp:posOffset>4524375</wp:posOffset>
@@ -232,7 +232,7 @@
           <w:lang w:val="en-US"/>
         </w:rPr>
         <w:drawing>
-          <wp:inline distT="0" distB="0" distL="0" distR="0">
+          <wp:inline distT="0" distB="0" distL="0" distR="0" wp14:anchorId="27E20E28" wp14:editId="2645EE5F">
             <wp:extent cx="5943600" cy="3009900"/>
             <wp:effectExtent l="0" t="0" r="0" b="0"/>
             <wp:docPr id="1" name="image2.jpg"/>
@@ -351,8 +351,24 @@
                 <w:sz w:val="22"/>
                 <w:szCs w:val="22"/>
               </w:rPr>
-              <w:t>D</w:t>
-            </w:r>
+              <w:t>Date</w:t>
+            </w:r>
+          </w:p>
+        </w:tc>
+        <w:tc>
+          <w:tcPr>
+            <w:tcW w:w="1275" w:type="dxa"/>
+          </w:tcPr>
+          <w:p>
+            <w:pPr>
+              <w:widowControl w:val="0"/>
+              <w:contextualSpacing w:val="0"/>
+              <w:rPr>
+                <w:rFonts w:ascii="Calibri" w:eastAsia="Calibri" w:hAnsi="Calibri" w:cs="Calibri"/>
+                <w:sz w:val="22"/>
+                <w:szCs w:val="22"/>
+              </w:rPr>
+            </w:pPr>
             <w:r>
               <w:rPr>
                 <w:rFonts w:ascii="Calibri" w:eastAsia="Calibri" w:hAnsi="Calibri" w:cs="Calibri"/>
@@ -360,13 +376,13 @@
                 <w:sz w:val="22"/>
                 <w:szCs w:val="22"/>
               </w:rPr>
-              <w:t>ate</w:t>
-            </w:r>
-          </w:p>
-        </w:tc>
-        <w:tc>
-          <w:tcPr>
-            <w:tcW w:w="1275" w:type="dxa"/>
+              <w:t>Version</w:t>
+            </w:r>
+          </w:p>
+        </w:tc>
+        <w:tc>
+          <w:tcPr>
+            <w:tcW w:w="2100" w:type="dxa"/>
           </w:tcPr>
           <w:p>
             <w:pPr>
@@ -385,13 +401,13 @@
                 <w:sz w:val="22"/>
                 <w:szCs w:val="22"/>
               </w:rPr>
-              <w:t>Version</w:t>
-            </w:r>
-          </w:p>
-        </w:tc>
-        <w:tc>
-          <w:tcPr>
-            <w:tcW w:w="2100" w:type="dxa"/>
+              <w:t>Editor</w:t>
+            </w:r>
+          </w:p>
+        </w:tc>
+        <w:tc>
+          <w:tcPr>
+            <w:tcW w:w="4785" w:type="dxa"/>
           </w:tcPr>
           <w:p>
             <w:pPr>
@@ -410,13 +426,15 @@
                 <w:sz w:val="22"/>
                 <w:szCs w:val="22"/>
               </w:rPr>
-              <w:t>Editor</w:t>
-            </w:r>
-          </w:p>
-        </w:tc>
-        <w:tc>
-          <w:tcPr>
-            <w:tcW w:w="4785" w:type="dxa"/>
+              <w:t>Description</w:t>
+            </w:r>
+          </w:p>
+        </w:tc>
+      </w:tr>
+      <w:tr>
+        <w:tc>
+          <w:tcPr>
+            <w:tcW w:w="1470" w:type="dxa"/>
           </w:tcPr>
           <w:p>
             <w:pPr>
@@ -431,37 +449,26 @@
             <w:r>
               <w:rPr>
                 <w:rFonts w:ascii="Calibri" w:eastAsia="Calibri" w:hAnsi="Calibri" w:cs="Calibri"/>
-                <w:b w:val="0"/>
                 <w:sz w:val="22"/>
                 <w:szCs w:val="22"/>
               </w:rPr>
-              <w:t>Description</w:t>
-            </w:r>
-          </w:p>
-        </w:tc>
-      </w:tr>
-      <w:tr>
-        <w:tc>
-          <w:tcPr>
-            <w:tcW w:w="1470" w:type="dxa"/>
-          </w:tcPr>
-          <w:p>
-            <w:pPr>
-              <w:widowControl w:val="0"/>
-              <w:contextualSpacing w:val="0"/>
+              <w:t>5</w:t>
+            </w:r>
+            <w:r>
               <w:rPr>
                 <w:rFonts w:ascii="Calibri" w:eastAsia="Calibri" w:hAnsi="Calibri" w:cs="Calibri"/>
                 <w:sz w:val="22"/>
                 <w:szCs w:val="22"/>
               </w:rPr>
-            </w:pPr>
+              <w:t xml:space="preserve"> September </w:t>
+            </w:r>
             <w:r>
               <w:rPr>
                 <w:rFonts w:ascii="Calibri" w:eastAsia="Calibri" w:hAnsi="Calibri" w:cs="Calibri"/>
                 <w:sz w:val="22"/>
                 <w:szCs w:val="22"/>
               </w:rPr>
-              <w:t>4 September, 2017</w:t>
+              <w:t>2017</w:t>
             </w:r>
           </w:p>
         </w:tc>
@@ -1056,14 +1063,7 @@
                 <w:color w:val="1155CC"/>
                 <w:u w:val="single"/>
               </w:rPr>
-              <w:t>Allocation of Func</w:t>
-            </w:r>
-            <w:r>
-              <w:rPr>
-                <w:color w:val="1155CC"/>
-                <w:u w:val="single"/>
-              </w:rPr>
-              <w:t>tional Safety Requirements to Architecture Elements</w:t>
+              <w:t>Allocation of Functional Safety Requirements to Architecture Elements</w:t>
             </w:r>
           </w:hyperlink>
         </w:p>
@@ -1184,13 +1184,7 @@
               <w:rPr>
                 <w:b/>
               </w:rPr>
-              <w:t>I</w:t>
-            </w:r>
-            <w:r>
-              <w:rPr>
-                <w:b/>
-              </w:rPr>
-              <w:t>D</w:t>
+              <w:t>ID</w:t>
             </w:r>
           </w:p>
         </w:tc>
@@ -1376,40 +1370,59 @@
       <w:bookmarkStart w:id="12" w:name="_s0p6ihti6jgk" w:colFirst="0" w:colLast="0"/>
       <w:bookmarkEnd w:id="12"/>
       <w:r>
+        <w:lastRenderedPageBreak/>
         <w:t>Preliminary Architecture</w:t>
       </w:r>
     </w:p>
     <w:p>
-      <w:pPr>
-        <w:rPr>
-          <w:b/>
-          <w:color w:val="B7B7B7"/>
-        </w:rPr>
-      </w:pPr>
       <w:r>
         <w:rPr>
-          <w:b/>
-          <w:color w:val="B7B7B7"/>
+          <w:noProof/>
+          <w:lang w:val="en-US"/>
         </w:rPr>
-        <w:t>[Instructions: Provide a preliminary architecture for the lane assistance item. Hint: See Lesson 3: Item Definition]</w:t>
+        <w:drawing>
+          <wp:inline distT="0" distB="0" distL="0" distR="0" wp14:anchorId="63D6842F" wp14:editId="3799D877">
+            <wp:extent cx="5943600" cy="3343275"/>
+            <wp:effectExtent l="0" t="0" r="0" b="9525"/>
+            <wp:docPr id="4" name="Picture 4"/>
+            <wp:cNvGraphicFramePr>
+              <a:graphicFrameLocks xmlns:a="http://schemas.openxmlformats.org/drawingml/2006/main" noChangeAspect="1"/>
+            </wp:cNvGraphicFramePr>
+            <a:graphic xmlns:a="http://schemas.openxmlformats.org/drawingml/2006/main">
+              <a:graphicData uri="http://schemas.openxmlformats.org/drawingml/2006/picture">
+                <pic:pic xmlns:pic="http://schemas.openxmlformats.org/drawingml/2006/picture">
+                  <pic:nvPicPr>
+                    <pic:cNvPr id="4" name="graphic_asset_2.png"/>
+                    <pic:cNvPicPr/>
+                  </pic:nvPicPr>
+                  <pic:blipFill>
+                    <a:blip r:embed="rId8" cstate="print">
+                      <a:extLst>
+                        <a:ext uri="{28A0092B-C50C-407E-A947-70E740481C1C}">
+                          <a14:useLocalDpi xmlns:a14="http://schemas.microsoft.com/office/drawing/2010/main" val="0"/>
+                        </a:ext>
+                      </a:extLst>
+                    </a:blip>
+                    <a:stretch>
+                      <a:fillRect/>
+                    </a:stretch>
+                  </pic:blipFill>
+                  <pic:spPr>
+                    <a:xfrm>
+                      <a:off x="0" y="0"/>
+                      <a:ext cx="5943600" cy="3343275"/>
+                    </a:xfrm>
+                    <a:prstGeom prst="rect">
+                      <a:avLst/>
+                    </a:prstGeom>
+                  </pic:spPr>
+                </pic:pic>
+              </a:graphicData>
+            </a:graphic>
+          </wp:inline>
+        </w:drawing>
       </w:r>
     </w:p>
-    <w:p>
-      <w:pPr>
-        <w:rPr>
-          <w:b/>
-          <w:color w:val="B7B7B7"/>
-        </w:rPr>
-      </w:pPr>
-      <w:r>
-        <w:rPr>
-          <w:b/>
-          <w:color w:val="B7B7B7"/>
-        </w:rPr>
-        <w:t>&lt;FIGURE HERE&gt;</w:t>
-      </w:r>
-    </w:p>
-    <w:p/>
     <w:p>
       <w:pPr>
         <w:pStyle w:val="Heading3"/>
@@ -1464,13 +1477,7 @@
               <w:rPr>
                 <w:b/>
               </w:rPr>
-              <w:t>E</w:t>
-            </w:r>
-            <w:r>
-              <w:rPr>
-                <w:b/>
-              </w:rPr>
-              <w:t>lement</w:t>
+              <w:t>Element</w:t>
             </w:r>
           </w:p>
         </w:tc>
@@ -1603,7 +1610,6 @@
               <w:spacing w:line="240" w:lineRule="auto"/>
             </w:pPr>
             <w:r>
-              <w:lastRenderedPageBreak/>
               <w:t>Car Display</w:t>
             </w:r>
           </w:p>
@@ -1807,6 +1813,7 @@
       <w:bookmarkStart w:id="14" w:name="_v8l7qfui8b16" w:colFirst="0" w:colLast="0"/>
       <w:bookmarkEnd w:id="14"/>
       <w:r>
+        <w:lastRenderedPageBreak/>
         <w:t>Functional Safety Concept</w:t>
       </w:r>
     </w:p>
@@ -1878,24 +1885,6 @@
         <w:t>Functional Safety Analysis</w:t>
       </w:r>
     </w:p>
-    <w:p/>
-    <w:p>
-      <w:r>
-        <w:rPr>
-          <w:b/>
-          <w:color w:val="B7B7B7"/>
-        </w:rPr>
-        <w:t>[Instructions: Fill in the functional safety analysis table belo</w:t>
-      </w:r>
-      <w:r>
-        <w:rPr>
-          <w:b/>
-          <w:color w:val="B7B7B7"/>
-        </w:rPr>
-        <w:t>w.]</w:t>
-      </w:r>
-    </w:p>
-    <w:p/>
     <w:tbl>
       <w:tblPr>
         <w:tblStyle w:val="a2"/>
@@ -2083,6 +2072,9 @@
               <w:widowControl w:val="0"/>
               <w:spacing w:line="240" w:lineRule="auto"/>
             </w:pPr>
+            <w:r>
+              <w:t>MORE</w:t>
+            </w:r>
           </w:p>
         </w:tc>
         <w:tc>
@@ -2100,6 +2092,9 @@
               <w:widowControl w:val="0"/>
               <w:spacing w:line="240" w:lineRule="auto"/>
             </w:pPr>
+            <w:r>
+              <w:t>The LDW applies an oscillating torque with very high amplitude (above limit).</w:t>
+            </w:r>
           </w:p>
         </w:tc>
       </w:tr>
@@ -2140,11 +2135,7 @@
               <w:spacing w:line="240" w:lineRule="auto"/>
             </w:pPr>
             <w:r>
-              <w:t xml:space="preserve">Lane Departure Warning (LDW) function shall apply an oscillating steering </w:t>
-            </w:r>
-            <w:r>
-              <w:lastRenderedPageBreak/>
-              <w:t>torque to provide the driver a haptic feedback</w:t>
+              <w:t>Lane Departure Warning (LDW) function shall apply an oscillating steering torque to provide the driver a haptic feedback</w:t>
             </w:r>
           </w:p>
         </w:tc>
@@ -2163,6 +2154,9 @@
               <w:widowControl w:val="0"/>
               <w:spacing w:line="240" w:lineRule="auto"/>
             </w:pPr>
+            <w:r>
+              <w:t>MORE</w:t>
+            </w:r>
           </w:p>
         </w:tc>
         <w:tc>
@@ -2180,11 +2174,15 @@
               <w:widowControl w:val="0"/>
               <w:spacing w:line="240" w:lineRule="auto"/>
             </w:pPr>
-          </w:p>
-          <w:p>
-            <w:pPr>
-              <w:widowControl w:val="0"/>
-              <w:spacing w:line="240" w:lineRule="auto"/>
+            <w:r>
+              <w:t>The LDW applies an oscillating torque with very high frequency (above limit).</w:t>
+            </w:r>
+          </w:p>
+          <w:p>
+            <w:pPr>
+              <w:widowControl w:val="0"/>
+              <w:spacing w:line="240" w:lineRule="auto"/>
+              <w:jc w:val="center"/>
             </w:pPr>
           </w:p>
         </w:tc>
@@ -2245,6 +2243,9 @@
               <w:widowControl w:val="0"/>
               <w:spacing w:line="240" w:lineRule="auto"/>
             </w:pPr>
+            <w:r>
+              <w:t>NO</w:t>
+            </w:r>
           </w:p>
         </w:tc>
         <w:tc>
@@ -2261,6 +2262,9 @@
             <w:pPr>
               <w:widowControl w:val="0"/>
             </w:pPr>
+            <w:r>
+              <w:t>The LKA function is not time-limited, allowing its misuse as an autonomous driving function.</w:t>
+            </w:r>
           </w:p>
         </w:tc>
       </w:tr>
@@ -2268,21 +2272,30 @@
     <w:p/>
     <w:p>
       <w:pPr>
-        <w:pStyle w:val="Heading2"/>
-        <w:contextualSpacing w:val="0"/>
+        <w:rPr>
+          <w:sz w:val="32"/>
+          <w:szCs w:val="32"/>
+        </w:rPr>
       </w:pPr>
       <w:bookmarkStart w:id="16" w:name="_frlc9y84ede8" w:colFirst="0" w:colLast="0"/>
       <w:bookmarkEnd w:id="16"/>
       <w:r>
+        <w:br w:type="page"/>
+      </w:r>
+    </w:p>
+    <w:p>
+      <w:pPr>
+        <w:pStyle w:val="Heading2"/>
+        <w:contextualSpacing w:val="0"/>
+      </w:pPr>
+      <w:r>
+        <w:lastRenderedPageBreak/>
         <w:t>Functional Safety Requirements</w:t>
       </w:r>
     </w:p>
     <w:p>
       <w:r>
-        <w:t>L</w:t>
-      </w:r>
-      <w:r>
-        <w:t>ane Departure Warning (LDW) Requirements:</w:t>
+        <w:t>Lane Departure Warning (LDW) Requirements:</w:t>
       </w:r>
     </w:p>
     <w:p/>
@@ -2730,10 +2743,7 @@
               <w:t>LDW disabled</w:t>
             </w:r>
             <w:r>
-              <w:t xml:space="preserve"> </w:t>
-            </w:r>
-            <w:r>
-              <w:t>(output torque zero)</w:t>
+              <w:t xml:space="preserve"> (output torque zero)</w:t>
             </w:r>
           </w:p>
         </w:tc>
@@ -3051,10 +3061,7 @@
             </w:r>
             <w:proofErr w:type="spellStart"/>
             <w:r>
-              <w:t>Max_Torque_</w:t>
-            </w:r>
-            <w:r>
-              <w:t>Frequency</w:t>
+              <w:t>Max_Torque_Frequency</w:t>
             </w:r>
             <w:proofErr w:type="spellEnd"/>
             <w:r>
@@ -3082,10 +3089,7 @@
             </w:r>
             <w:proofErr w:type="spellStart"/>
             <w:r>
-              <w:t>Max_Torque_</w:t>
-            </w:r>
-            <w:r>
-              <w:t>Frequency</w:t>
+              <w:t>Max_Torque_Frequency</w:t>
             </w:r>
             <w:proofErr w:type="spellEnd"/>
             <w:r>
@@ -3099,6 +3103,12 @@
     <w:p/>
     <w:p>
       <w:r>
+        <w:br w:type="page"/>
+      </w:r>
+    </w:p>
+    <w:p>
+      <w:r>
+        <w:lastRenderedPageBreak/>
         <w:t>Lane Keeping Assistance (LKA) Requirements:</w:t>
       </w:r>
     </w:p>
@@ -3396,10 +3406,7 @@
               <w:t>LKA disabled</w:t>
             </w:r>
             <w:r>
-              <w:t xml:space="preserve"> </w:t>
-            </w:r>
-            <w:r>
-              <w:t>(output torque zero)</w:t>
+              <w:t xml:space="preserve"> (output torque zero)</w:t>
             </w:r>
           </w:p>
         </w:tc>
@@ -3517,10 +3524,7 @@
               <w:t>disabled</w:t>
             </w:r>
             <w:r>
-              <w:t xml:space="preserve"> </w:t>
-            </w:r>
-            <w:r>
-              <w:t>(output torque zero)</w:t>
+              <w:t xml:space="preserve"> (output torque zero)</w:t>
             </w:r>
           </w:p>
         </w:tc>
@@ -3711,13 +3715,7 @@
               <w:spacing w:line="240" w:lineRule="auto"/>
             </w:pPr>
             <w:r>
-              <w:t>0</w:t>
-            </w:r>
-            <w:r>
-              <w:t>2</w:t>
-            </w:r>
-            <w:r>
-              <w:t>-01</w:t>
+              <w:t>02-01</w:t>
             </w:r>
           </w:p>
         </w:tc>
@@ -3821,13 +3819,7 @@
               <w:spacing w:line="240" w:lineRule="auto"/>
             </w:pPr>
             <w:r>
-              <w:t>0</w:t>
-            </w:r>
-            <w:r>
-              <w:t>3</w:t>
-            </w:r>
-            <w:r>
-              <w:t>-01</w:t>
+              <w:t>03-01</w:t>
             </w:r>
           </w:p>
         </w:tc>
@@ -3874,13 +3866,7 @@
               <w:spacing w:line="240" w:lineRule="auto"/>
             </w:pPr>
             <w:r>
-              <w:t xml:space="preserve">Verify that the system does turn off within (torque to zero) </w:t>
-            </w:r>
-            <w:r>
-              <w:t xml:space="preserve">50ms </w:t>
-            </w:r>
-            <w:r>
-              <w:t xml:space="preserve">if the torque exceeds </w:t>
+              <w:t xml:space="preserve">Verify that the system does turn off within (torque to zero) 50ms if the torque exceeds </w:t>
             </w:r>
             <w:proofErr w:type="spellStart"/>
             <w:r>
@@ -3894,7 +3880,6 @@
         </w:tc>
       </w:tr>
     </w:tbl>
-    <w:p/>
     <w:p>
       <w:pPr>
         <w:pStyle w:val="Heading2"/>
@@ -3903,31 +3888,72 @@
       <w:bookmarkStart w:id="17" w:name="_74udkdvf7nod" w:colFirst="0" w:colLast="0"/>
       <w:bookmarkEnd w:id="17"/>
       <w:r>
+        <w:lastRenderedPageBreak/>
         <w:t>Refinement of the System Architecture</w:t>
       </w:r>
     </w:p>
     <w:p>
+      <w:bookmarkStart w:id="18" w:name="_GoBack"/>
+      <w:r>
+        <w:rPr>
+          <w:noProof/>
+          <w:lang w:val="en-US"/>
+        </w:rPr>
+        <w:drawing>
+          <wp:inline distT="0" distB="0" distL="0" distR="0" wp14:anchorId="24121B75" wp14:editId="78E7A799">
+            <wp:extent cx="5943600" cy="3343275"/>
+            <wp:effectExtent l="0" t="0" r="0" b="9525"/>
+            <wp:docPr id="6" name="Picture 6"/>
+            <wp:cNvGraphicFramePr>
+              <a:graphicFrameLocks xmlns:a="http://schemas.openxmlformats.org/drawingml/2006/main" noChangeAspect="1"/>
+            </wp:cNvGraphicFramePr>
+            <a:graphic xmlns:a="http://schemas.openxmlformats.org/drawingml/2006/main">
+              <a:graphicData uri="http://schemas.openxmlformats.org/drawingml/2006/picture">
+                <pic:pic xmlns:pic="http://schemas.openxmlformats.org/drawingml/2006/picture">
+                  <pic:nvPicPr>
+                    <pic:cNvPr id="6" name="graphic_asset_3.png"/>
+                    <pic:cNvPicPr/>
+                  </pic:nvPicPr>
+                  <pic:blipFill>
+                    <a:blip r:embed="rId9" cstate="print">
+                      <a:extLst>
+                        <a:ext uri="{28A0092B-C50C-407E-A947-70E740481C1C}">
+                          <a14:useLocalDpi xmlns:a14="http://schemas.microsoft.com/office/drawing/2010/main" val="0"/>
+                        </a:ext>
+                      </a:extLst>
+                    </a:blip>
+                    <a:stretch>
+                      <a:fillRect/>
+                    </a:stretch>
+                  </pic:blipFill>
+                  <pic:spPr>
+                    <a:xfrm>
+                      <a:off x="0" y="0"/>
+                      <a:ext cx="5943600" cy="3343275"/>
+                    </a:xfrm>
+                    <a:prstGeom prst="rect">
+                      <a:avLst/>
+                    </a:prstGeom>
+                  </pic:spPr>
+                </pic:pic>
+              </a:graphicData>
+            </a:graphic>
+          </wp:inline>
+        </w:drawing>
+      </w:r>
+      <w:bookmarkEnd w:id="18"/>
+    </w:p>
+    <w:p>
       <w:pPr>
         <w:rPr>
-          <w:b/>
-          <w:color w:val="B7B7B7"/>
+          <w:sz w:val="32"/>
+          <w:szCs w:val="32"/>
         </w:rPr>
       </w:pPr>
+      <w:bookmarkStart w:id="19" w:name="_g2lqf7kmbspk" w:colFirst="0" w:colLast="0"/>
+      <w:bookmarkEnd w:id="19"/>
       <w:r>
-        <w:rPr>
-          <w:b/>
-          <w:color w:val="B7B7B7"/>
-        </w:rPr>
-        <w:t>[Instructions: Include the refined system architecture. Hint: The refined system architecture should include the system architecture from the end of the functional safety lesson including all of the ASIL labels.]</w:t>
-      </w:r>
-    </w:p>
-    <w:p>
-      <w:r>
-        <w:rPr>
-          <w:b/>
-          <w:color w:val="B7B7B7"/>
-        </w:rPr>
-        <w:t>&lt;FIGURE HERE&gt;</w:t>
+        <w:br w:type="page"/>
       </w:r>
     </w:p>
     <w:p>
@@ -3935,20 +3961,15 @@
         <w:pStyle w:val="Heading2"/>
         <w:contextualSpacing w:val="0"/>
       </w:pPr>
-      <w:bookmarkStart w:id="18" w:name="_g2lqf7kmbspk" w:colFirst="0" w:colLast="0"/>
-      <w:bookmarkEnd w:id="18"/>
       <w:r>
         <w:lastRenderedPageBreak/>
-        <w:t>Allocation of Functional Safety Requirement</w:t>
-      </w:r>
-      <w:r>
-        <w:t>s to Architecture Elements</w:t>
+        <w:t>Allocation of Functional Safety Requirements to Architecture Elements</w:t>
       </w:r>
     </w:p>
     <w:tbl>
       <w:tblPr>
         <w:tblStyle w:val="a7"/>
-        <w:tblW w:w="9555" w:type="dxa"/>
+        <w:tblW w:w="0" w:type="auto"/>
         <w:tblBorders>
           <w:top w:val="single" w:sz="8" w:space="0" w:color="000000"/>
           <w:left w:val="single" w:sz="8" w:space="0" w:color="000000"/>
@@ -3957,20 +3978,19 @@
           <w:insideH w:val="single" w:sz="8" w:space="0" w:color="000000"/>
           <w:insideV w:val="single" w:sz="8" w:space="0" w:color="000000"/>
         </w:tblBorders>
-        <w:tblLayout w:type="fixed"/>
         <w:tblLook w:val="0600" w:firstRow="0" w:lastRow="0" w:firstColumn="0" w:lastColumn="0" w:noHBand="1" w:noVBand="1"/>
       </w:tblPr>
       <w:tblGrid>
-        <w:gridCol w:w="1530"/>
-        <w:gridCol w:w="3510"/>
-        <w:gridCol w:w="1350"/>
-        <w:gridCol w:w="1245"/>
-        <w:gridCol w:w="1920"/>
+        <w:gridCol w:w="1762"/>
+        <w:gridCol w:w="3857"/>
+        <w:gridCol w:w="1542"/>
+        <w:gridCol w:w="1075"/>
+        <w:gridCol w:w="1104"/>
       </w:tblGrid>
       <w:tr>
         <w:tc>
           <w:tcPr>
-            <w:tcW w:w="1530" w:type="dxa"/>
+            <w:tcW w:w="0" w:type="auto"/>
             <w:shd w:val="clear" w:color="auto" w:fill="CCCCCC"/>
             <w:tcMar>
               <w:top w:w="100" w:type="dxa"/>
@@ -3991,19 +4011,13 @@
               <w:rPr>
                 <w:b/>
               </w:rPr>
-              <w:t>I</w:t>
-            </w:r>
-            <w:r>
-              <w:rPr>
-                <w:b/>
-              </w:rPr>
-              <w:t>D</w:t>
-            </w:r>
-          </w:p>
-        </w:tc>
-        <w:tc>
-          <w:tcPr>
-            <w:tcW w:w="3510" w:type="dxa"/>
+              <w:t>ID</w:t>
+            </w:r>
+          </w:p>
+        </w:tc>
+        <w:tc>
+          <w:tcPr>
+            <w:tcW w:w="0" w:type="auto"/>
             <w:shd w:val="clear" w:color="auto" w:fill="CCCCCC"/>
             <w:tcMar>
               <w:top w:w="100" w:type="dxa"/>
@@ -4030,7 +4044,7 @@
         </w:tc>
         <w:tc>
           <w:tcPr>
-            <w:tcW w:w="1350" w:type="dxa"/>
+            <w:tcW w:w="0" w:type="auto"/>
             <w:shd w:val="clear" w:color="auto" w:fill="CCCCCC"/>
             <w:tcMar>
               <w:top w:w="100" w:type="dxa"/>
@@ -4051,19 +4065,13 @@
               <w:rPr>
                 <w:b/>
               </w:rPr>
-              <w:t>Electronic Pow</w:t>
-            </w:r>
-            <w:r>
-              <w:rPr>
-                <w:b/>
-              </w:rPr>
-              <w:t>er Steering ECU</w:t>
-            </w:r>
-          </w:p>
-        </w:tc>
-        <w:tc>
-          <w:tcPr>
-            <w:tcW w:w="1245" w:type="dxa"/>
+              <w:t>Electronic Power Steering ECU</w:t>
+            </w:r>
+          </w:p>
+        </w:tc>
+        <w:tc>
+          <w:tcPr>
+            <w:tcW w:w="0" w:type="auto"/>
             <w:shd w:val="clear" w:color="auto" w:fill="CCCCCC"/>
             <w:tcMar>
               <w:top w:w="100" w:type="dxa"/>
@@ -4090,7 +4098,7 @@
         </w:tc>
         <w:tc>
           <w:tcPr>
-            <w:tcW w:w="1920" w:type="dxa"/>
+            <w:tcW w:w="0" w:type="auto"/>
             <w:shd w:val="clear" w:color="auto" w:fill="CCCCCC"/>
             <w:tcMar>
               <w:top w:w="100" w:type="dxa"/>
@@ -4119,7 +4127,7 @@
       <w:tr>
         <w:tc>
           <w:tcPr>
-            <w:tcW w:w="1530" w:type="dxa"/>
+            <w:tcW w:w="0" w:type="auto"/>
             <w:tcMar>
               <w:top w:w="100" w:type="dxa"/>
               <w:left w:w="100" w:type="dxa"/>
@@ -4166,7 +4174,7 @@
         </w:tc>
         <w:tc>
           <w:tcPr>
-            <w:tcW w:w="3510" w:type="dxa"/>
+            <w:tcW w:w="0" w:type="auto"/>
             <w:tcMar>
               <w:top w:w="100" w:type="dxa"/>
               <w:left w:w="100" w:type="dxa"/>
@@ -4193,7 +4201,7 @@
         </w:tc>
         <w:tc>
           <w:tcPr>
-            <w:tcW w:w="1350" w:type="dxa"/>
+            <w:tcW w:w="0" w:type="auto"/>
             <w:tcMar>
               <w:top w:w="100" w:type="dxa"/>
               <w:left w:w="100" w:type="dxa"/>
@@ -4221,27 +4229,27 @@
         </w:tc>
         <w:tc>
           <w:tcPr>
-            <w:tcW w:w="1245" w:type="dxa"/>
-            <w:tcMar>
-              <w:top w:w="100" w:type="dxa"/>
-              <w:left w:w="100" w:type="dxa"/>
-              <w:bottom w:w="100" w:type="dxa"/>
-              <w:right w:w="100" w:type="dxa"/>
-            </w:tcMar>
-          </w:tcPr>
-          <w:p>
-            <w:pPr>
-              <w:widowControl w:val="0"/>
-              <w:spacing w:line="240" w:lineRule="auto"/>
-              <w:rPr>
-                <w:b/>
-              </w:rPr>
-            </w:pPr>
-          </w:p>
-        </w:tc>
-        <w:tc>
-          <w:tcPr>
-            <w:tcW w:w="1920" w:type="dxa"/>
+            <w:tcW w:w="0" w:type="auto"/>
+            <w:tcMar>
+              <w:top w:w="100" w:type="dxa"/>
+              <w:left w:w="100" w:type="dxa"/>
+              <w:bottom w:w="100" w:type="dxa"/>
+              <w:right w:w="100" w:type="dxa"/>
+            </w:tcMar>
+          </w:tcPr>
+          <w:p>
+            <w:pPr>
+              <w:widowControl w:val="0"/>
+              <w:spacing w:line="240" w:lineRule="auto"/>
+              <w:rPr>
+                <w:b/>
+              </w:rPr>
+            </w:pPr>
+          </w:p>
+        </w:tc>
+        <w:tc>
+          <w:tcPr>
+            <w:tcW w:w="0" w:type="auto"/>
             <w:tcMar>
               <w:top w:w="100" w:type="dxa"/>
               <w:left w:w="100" w:type="dxa"/>
@@ -4263,7 +4271,7 @@
       <w:tr>
         <w:tc>
           <w:tcPr>
-            <w:tcW w:w="1530" w:type="dxa"/>
+            <w:tcW w:w="0" w:type="auto"/>
             <w:tcMar>
               <w:top w:w="100" w:type="dxa"/>
               <w:left w:w="100" w:type="dxa"/>
@@ -4310,7 +4318,7 @@
         </w:tc>
         <w:tc>
           <w:tcPr>
-            <w:tcW w:w="3510" w:type="dxa"/>
+            <w:tcW w:w="0" w:type="auto"/>
             <w:tcMar>
               <w:top w:w="100" w:type="dxa"/>
               <w:left w:w="100" w:type="dxa"/>
@@ -4337,7 +4345,7 @@
         </w:tc>
         <w:tc>
           <w:tcPr>
-            <w:tcW w:w="1350" w:type="dxa"/>
+            <w:tcW w:w="0" w:type="auto"/>
             <w:tcMar>
               <w:top w:w="100" w:type="dxa"/>
               <w:left w:w="100" w:type="dxa"/>
@@ -4365,51 +4373,49 @@
         </w:tc>
         <w:tc>
           <w:tcPr>
-            <w:tcW w:w="1245" w:type="dxa"/>
-            <w:tcMar>
-              <w:top w:w="100" w:type="dxa"/>
-              <w:left w:w="100" w:type="dxa"/>
-              <w:bottom w:w="100" w:type="dxa"/>
-              <w:right w:w="100" w:type="dxa"/>
-            </w:tcMar>
-          </w:tcPr>
-          <w:p>
-            <w:pPr>
-              <w:widowControl w:val="0"/>
-              <w:spacing w:line="240" w:lineRule="auto"/>
-              <w:rPr>
-                <w:b/>
-              </w:rPr>
-            </w:pPr>
-          </w:p>
-        </w:tc>
-        <w:tc>
-          <w:tcPr>
-            <w:tcW w:w="1920" w:type="dxa"/>
-            <w:tcMar>
-              <w:top w:w="100" w:type="dxa"/>
-              <w:left w:w="100" w:type="dxa"/>
-              <w:bottom w:w="100" w:type="dxa"/>
-              <w:right w:w="100" w:type="dxa"/>
-            </w:tcMar>
-          </w:tcPr>
-          <w:p>
-            <w:pPr>
-              <w:widowControl w:val="0"/>
-              <w:spacing w:line="240" w:lineRule="auto"/>
-              <w:rPr>
-                <w:b/>
-              </w:rPr>
-            </w:pPr>
-          </w:p>
-        </w:tc>
-        <w:bookmarkStart w:id="19" w:name="_GoBack"/>
-        <w:bookmarkEnd w:id="19"/>
+            <w:tcW w:w="0" w:type="auto"/>
+            <w:tcMar>
+              <w:top w:w="100" w:type="dxa"/>
+              <w:left w:w="100" w:type="dxa"/>
+              <w:bottom w:w="100" w:type="dxa"/>
+              <w:right w:w="100" w:type="dxa"/>
+            </w:tcMar>
+          </w:tcPr>
+          <w:p>
+            <w:pPr>
+              <w:widowControl w:val="0"/>
+              <w:spacing w:line="240" w:lineRule="auto"/>
+              <w:rPr>
+                <w:b/>
+              </w:rPr>
+            </w:pPr>
+          </w:p>
+        </w:tc>
+        <w:tc>
+          <w:tcPr>
+            <w:tcW w:w="0" w:type="auto"/>
+            <w:tcMar>
+              <w:top w:w="100" w:type="dxa"/>
+              <w:left w:w="100" w:type="dxa"/>
+              <w:bottom w:w="100" w:type="dxa"/>
+              <w:right w:w="100" w:type="dxa"/>
+            </w:tcMar>
+          </w:tcPr>
+          <w:p>
+            <w:pPr>
+              <w:widowControl w:val="0"/>
+              <w:spacing w:line="240" w:lineRule="auto"/>
+              <w:rPr>
+                <w:b/>
+              </w:rPr>
+            </w:pPr>
+          </w:p>
+        </w:tc>
       </w:tr>
       <w:tr>
         <w:tc>
           <w:tcPr>
-            <w:tcW w:w="1530" w:type="dxa"/>
+            <w:tcW w:w="0" w:type="auto"/>
             <w:tcMar>
               <w:top w:w="100" w:type="dxa"/>
               <w:left w:w="100" w:type="dxa"/>
@@ -4456,7 +4462,7 @@
         </w:tc>
         <w:tc>
           <w:tcPr>
-            <w:tcW w:w="3510" w:type="dxa"/>
+            <w:tcW w:w="0" w:type="auto"/>
             <w:tcMar>
               <w:top w:w="100" w:type="dxa"/>
               <w:left w:w="100" w:type="dxa"/>
@@ -4483,7 +4489,7 @@
         </w:tc>
         <w:tc>
           <w:tcPr>
-            <w:tcW w:w="1350" w:type="dxa"/>
+            <w:tcW w:w="0" w:type="auto"/>
             <w:tcMar>
               <w:top w:w="100" w:type="dxa"/>
               <w:left w:w="100" w:type="dxa"/>
@@ -4511,27 +4517,27 @@
         </w:tc>
         <w:tc>
           <w:tcPr>
-            <w:tcW w:w="1245" w:type="dxa"/>
-            <w:tcMar>
-              <w:top w:w="100" w:type="dxa"/>
-              <w:left w:w="100" w:type="dxa"/>
-              <w:bottom w:w="100" w:type="dxa"/>
-              <w:right w:w="100" w:type="dxa"/>
-            </w:tcMar>
-          </w:tcPr>
-          <w:p>
-            <w:pPr>
-              <w:widowControl w:val="0"/>
-              <w:spacing w:line="240" w:lineRule="auto"/>
-              <w:rPr>
-                <w:b/>
-              </w:rPr>
-            </w:pPr>
-          </w:p>
-        </w:tc>
-        <w:tc>
-          <w:tcPr>
-            <w:tcW w:w="1920" w:type="dxa"/>
+            <w:tcW w:w="0" w:type="auto"/>
+            <w:tcMar>
+              <w:top w:w="100" w:type="dxa"/>
+              <w:left w:w="100" w:type="dxa"/>
+              <w:bottom w:w="100" w:type="dxa"/>
+              <w:right w:w="100" w:type="dxa"/>
+            </w:tcMar>
+          </w:tcPr>
+          <w:p>
+            <w:pPr>
+              <w:widowControl w:val="0"/>
+              <w:spacing w:line="240" w:lineRule="auto"/>
+              <w:rPr>
+                <w:b/>
+              </w:rPr>
+            </w:pPr>
+          </w:p>
+        </w:tc>
+        <w:tc>
+          <w:tcPr>
+            <w:tcW w:w="0" w:type="auto"/>
             <w:tcMar>
               <w:top w:w="100" w:type="dxa"/>
               <w:left w:w="100" w:type="dxa"/>
@@ -4553,7 +4559,7 @@
       <w:tr>
         <w:tc>
           <w:tcPr>
-            <w:tcW w:w="1530" w:type="dxa"/>
+            <w:tcW w:w="0" w:type="auto"/>
             <w:tcMar>
               <w:top w:w="100" w:type="dxa"/>
               <w:left w:w="100" w:type="dxa"/>
@@ -4573,7 +4579,7 @@
         </w:tc>
         <w:tc>
           <w:tcPr>
-            <w:tcW w:w="3510" w:type="dxa"/>
+            <w:tcW w:w="0" w:type="auto"/>
             <w:tcMar>
               <w:top w:w="100" w:type="dxa"/>
               <w:left w:w="100" w:type="dxa"/>
@@ -4600,7 +4606,7 @@
         </w:tc>
         <w:tc>
           <w:tcPr>
-            <w:tcW w:w="1350" w:type="dxa"/>
+            <w:tcW w:w="0" w:type="auto"/>
             <w:tcMar>
               <w:top w:w="100" w:type="dxa"/>
               <w:left w:w="100" w:type="dxa"/>
@@ -4628,27 +4634,27 @@
         </w:tc>
         <w:tc>
           <w:tcPr>
-            <w:tcW w:w="1245" w:type="dxa"/>
-            <w:tcMar>
-              <w:top w:w="100" w:type="dxa"/>
-              <w:left w:w="100" w:type="dxa"/>
-              <w:bottom w:w="100" w:type="dxa"/>
-              <w:right w:w="100" w:type="dxa"/>
-            </w:tcMar>
-          </w:tcPr>
-          <w:p>
-            <w:pPr>
-              <w:widowControl w:val="0"/>
-              <w:spacing w:line="240" w:lineRule="auto"/>
-              <w:rPr>
-                <w:b/>
-              </w:rPr>
-            </w:pPr>
-          </w:p>
-        </w:tc>
-        <w:tc>
-          <w:tcPr>
-            <w:tcW w:w="1920" w:type="dxa"/>
+            <w:tcW w:w="0" w:type="auto"/>
+            <w:tcMar>
+              <w:top w:w="100" w:type="dxa"/>
+              <w:left w:w="100" w:type="dxa"/>
+              <w:bottom w:w="100" w:type="dxa"/>
+              <w:right w:w="100" w:type="dxa"/>
+            </w:tcMar>
+          </w:tcPr>
+          <w:p>
+            <w:pPr>
+              <w:widowControl w:val="0"/>
+              <w:spacing w:line="240" w:lineRule="auto"/>
+              <w:rPr>
+                <w:b/>
+              </w:rPr>
+            </w:pPr>
+          </w:p>
+        </w:tc>
+        <w:tc>
+          <w:tcPr>
+            <w:tcW w:w="0" w:type="auto"/>
             <w:tcMar>
               <w:top w:w="100" w:type="dxa"/>
               <w:left w:w="100" w:type="dxa"/>
@@ -4668,8 +4674,6 @@
         </w:tc>
       </w:tr>
     </w:tbl>
-    <w:p/>
-    <w:p/>
     <w:p>
       <w:pPr>
         <w:pStyle w:val="Heading2"/>
@@ -4681,21 +4685,10 @@
         <w:t>Warning and Degradation Concept</w:t>
       </w:r>
     </w:p>
-    <w:p>
-      <w:r>
-        <w:rPr>
-          <w:b/>
-          <w:color w:val="B7B7B7"/>
-        </w:rPr>
-        <w:t>[Instructions: Fill in the warning and degradation concept.]</w:t>
-      </w:r>
-    </w:p>
-    <w:p/>
-    <w:p/>
     <w:tbl>
       <w:tblPr>
         <w:tblStyle w:val="a8"/>
-        <w:tblW w:w="9360" w:type="dxa"/>
+        <w:tblW w:w="0" w:type="auto"/>
         <w:tblBorders>
           <w:top w:val="single" w:sz="8" w:space="0" w:color="000000"/>
           <w:left w:val="single" w:sz="8" w:space="0" w:color="000000"/>
@@ -4704,20 +4697,19 @@
           <w:insideH w:val="single" w:sz="8" w:space="0" w:color="000000"/>
           <w:insideV w:val="single" w:sz="8" w:space="0" w:color="000000"/>
         </w:tblBorders>
-        <w:tblLayout w:type="fixed"/>
         <w:tblLook w:val="0600" w:firstRow="0" w:lastRow="0" w:firstColumn="0" w:lastColumn="0" w:noHBand="1" w:noVBand="1"/>
       </w:tblPr>
       <w:tblGrid>
-        <w:gridCol w:w="1872"/>
-        <w:gridCol w:w="1872"/>
-        <w:gridCol w:w="1872"/>
-        <w:gridCol w:w="1872"/>
-        <w:gridCol w:w="1872"/>
+        <w:gridCol w:w="871"/>
+        <w:gridCol w:w="1669"/>
+        <w:gridCol w:w="3697"/>
+        <w:gridCol w:w="1493"/>
+        <w:gridCol w:w="1610"/>
       </w:tblGrid>
       <w:tr>
         <w:tc>
           <w:tcPr>
-            <w:tcW w:w="1872" w:type="dxa"/>
+            <w:tcW w:w="0" w:type="auto"/>
             <w:shd w:val="clear" w:color="auto" w:fill="CCCCCC"/>
             <w:tcMar>
               <w:top w:w="100" w:type="dxa"/>
@@ -4744,7 +4736,7 @@
         </w:tc>
         <w:tc>
           <w:tcPr>
-            <w:tcW w:w="1872" w:type="dxa"/>
+            <w:tcW w:w="0" w:type="auto"/>
             <w:shd w:val="clear" w:color="auto" w:fill="CCCCCC"/>
             <w:tcMar>
               <w:top w:w="100" w:type="dxa"/>
@@ -4771,7 +4763,7 @@
         </w:tc>
         <w:tc>
           <w:tcPr>
-            <w:tcW w:w="1872" w:type="dxa"/>
+            <w:tcW w:w="0" w:type="auto"/>
             <w:shd w:val="clear" w:color="auto" w:fill="CCCCCC"/>
             <w:tcMar>
               <w:top w:w="100" w:type="dxa"/>
@@ -4798,7 +4790,7 @@
         </w:tc>
         <w:tc>
           <w:tcPr>
-            <w:tcW w:w="1872" w:type="dxa"/>
+            <w:tcW w:w="0" w:type="auto"/>
             <w:shd w:val="clear" w:color="auto" w:fill="CCCCCC"/>
             <w:tcMar>
               <w:top w:w="100" w:type="dxa"/>
@@ -4825,7 +4817,7 @@
         </w:tc>
         <w:tc>
           <w:tcPr>
-            <w:tcW w:w="1872" w:type="dxa"/>
+            <w:tcW w:w="0" w:type="auto"/>
             <w:shd w:val="clear" w:color="auto" w:fill="CCCCCC"/>
             <w:tcMar>
               <w:top w:w="100" w:type="dxa"/>
@@ -4854,7 +4846,7 @@
       <w:tr>
         <w:tc>
           <w:tcPr>
-            <w:tcW w:w="1872" w:type="dxa"/>
+            <w:tcW w:w="0" w:type="auto"/>
             <w:tcMar>
               <w:top w:w="100" w:type="dxa"/>
               <w:left w:w="100" w:type="dxa"/>
@@ -4874,7 +4866,7 @@
         </w:tc>
         <w:tc>
           <w:tcPr>
-            <w:tcW w:w="1872" w:type="dxa"/>
+            <w:tcW w:w="0" w:type="auto"/>
             <w:tcMar>
               <w:top w:w="100" w:type="dxa"/>
               <w:left w:w="100" w:type="dxa"/>
@@ -4894,24 +4886,27 @@
         </w:tc>
         <w:tc>
           <w:tcPr>
-            <w:tcW w:w="1872" w:type="dxa"/>
-            <w:tcMar>
-              <w:top w:w="100" w:type="dxa"/>
-              <w:left w:w="100" w:type="dxa"/>
-              <w:bottom w:w="100" w:type="dxa"/>
-              <w:right w:w="100" w:type="dxa"/>
-            </w:tcMar>
-          </w:tcPr>
-          <w:p>
-            <w:pPr>
-              <w:widowControl w:val="0"/>
-              <w:spacing w:line="240" w:lineRule="auto"/>
-            </w:pPr>
-          </w:p>
-        </w:tc>
-        <w:tc>
-          <w:tcPr>
-            <w:tcW w:w="1872" w:type="dxa"/>
+            <w:tcW w:w="0" w:type="auto"/>
+            <w:tcMar>
+              <w:top w:w="100" w:type="dxa"/>
+              <w:left w:w="100" w:type="dxa"/>
+              <w:bottom w:w="100" w:type="dxa"/>
+              <w:right w:w="100" w:type="dxa"/>
+            </w:tcMar>
+          </w:tcPr>
+          <w:p>
+            <w:pPr>
+              <w:widowControl w:val="0"/>
+              <w:spacing w:line="240" w:lineRule="auto"/>
+            </w:pPr>
+            <w:r>
+              <w:t>The LDW applies an oscillating torque with very high amplitude (above limit).</w:t>
+            </w:r>
+          </w:p>
+        </w:tc>
+        <w:tc>
+          <w:tcPr>
+            <w:tcW w:w="0" w:type="auto"/>
             <w:tcMar>
               <w:top w:w="100" w:type="dxa"/>
               <w:left w:w="100" w:type="dxa"/>
@@ -4931,7 +4926,7 @@
         </w:tc>
         <w:tc>
           <w:tcPr>
-            <w:tcW w:w="1872" w:type="dxa"/>
+            <w:tcW w:w="0" w:type="auto"/>
             <w:tcMar>
               <w:top w:w="100" w:type="dxa"/>
               <w:left w:w="100" w:type="dxa"/>
@@ -4953,7 +4948,7 @@
       <w:tr>
         <w:tc>
           <w:tcPr>
-            <w:tcW w:w="1872" w:type="dxa"/>
+            <w:tcW w:w="0" w:type="auto"/>
             <w:tcMar>
               <w:top w:w="100" w:type="dxa"/>
               <w:left w:w="100" w:type="dxa"/>
@@ -4973,47 +4968,53 @@
         </w:tc>
         <w:tc>
           <w:tcPr>
-            <w:tcW w:w="1872" w:type="dxa"/>
-            <w:tcMar>
-              <w:top w:w="100" w:type="dxa"/>
-              <w:left w:w="100" w:type="dxa"/>
-              <w:bottom w:w="100" w:type="dxa"/>
-              <w:right w:w="100" w:type="dxa"/>
-            </w:tcMar>
-          </w:tcPr>
-          <w:p>
-            <w:pPr>
-              <w:widowControl w:val="0"/>
-              <w:spacing w:line="240" w:lineRule="auto"/>
-            </w:pPr>
-            <w:r>
-              <w:t xml:space="preserve">Turn off </w:t>
-            </w:r>
-            <w:r>
-              <w:t>LKA</w:t>
-            </w:r>
-          </w:p>
-        </w:tc>
-        <w:tc>
-          <w:tcPr>
-            <w:tcW w:w="1872" w:type="dxa"/>
-            <w:tcMar>
-              <w:top w:w="100" w:type="dxa"/>
-              <w:left w:w="100" w:type="dxa"/>
-              <w:bottom w:w="100" w:type="dxa"/>
-              <w:right w:w="100" w:type="dxa"/>
-            </w:tcMar>
-          </w:tcPr>
-          <w:p>
-            <w:pPr>
-              <w:widowControl w:val="0"/>
-              <w:spacing w:line="240" w:lineRule="auto"/>
-            </w:pPr>
-          </w:p>
-        </w:tc>
-        <w:tc>
-          <w:tcPr>
-            <w:tcW w:w="1872" w:type="dxa"/>
+            <w:tcW w:w="0" w:type="auto"/>
+            <w:tcMar>
+              <w:top w:w="100" w:type="dxa"/>
+              <w:left w:w="100" w:type="dxa"/>
+              <w:bottom w:w="100" w:type="dxa"/>
+              <w:right w:w="100" w:type="dxa"/>
+            </w:tcMar>
+          </w:tcPr>
+          <w:p>
+            <w:pPr>
+              <w:widowControl w:val="0"/>
+              <w:spacing w:line="240" w:lineRule="auto"/>
+            </w:pPr>
+            <w:r>
+              <w:t>Turn off LKA</w:t>
+            </w:r>
+          </w:p>
+        </w:tc>
+        <w:tc>
+          <w:tcPr>
+            <w:tcW w:w="0" w:type="auto"/>
+            <w:tcMar>
+              <w:top w:w="100" w:type="dxa"/>
+              <w:left w:w="100" w:type="dxa"/>
+              <w:bottom w:w="100" w:type="dxa"/>
+              <w:right w:w="100" w:type="dxa"/>
+            </w:tcMar>
+          </w:tcPr>
+          <w:p>
+            <w:pPr>
+              <w:widowControl w:val="0"/>
+              <w:spacing w:line="240" w:lineRule="auto"/>
+            </w:pPr>
+            <w:r>
+              <w:t>The LDW applies an oscillating torque with very high frequency (above limit).</w:t>
+            </w:r>
+          </w:p>
+          <w:p>
+            <w:pPr>
+              <w:widowControl w:val="0"/>
+              <w:spacing w:line="240" w:lineRule="auto"/>
+            </w:pPr>
+          </w:p>
+        </w:tc>
+        <w:tc>
+          <w:tcPr>
+            <w:tcW w:w="0" w:type="auto"/>
             <w:tcMar>
               <w:top w:w="100" w:type="dxa"/>
               <w:left w:w="100" w:type="dxa"/>
@@ -5033,7 +5034,7 @@
         </w:tc>
         <w:tc>
           <w:tcPr>
-            <w:tcW w:w="1872" w:type="dxa"/>
+            <w:tcW w:w="0" w:type="auto"/>
             <w:tcMar>
               <w:top w:w="100" w:type="dxa"/>
               <w:left w:w="100" w:type="dxa"/>
@@ -5055,28 +5056,27 @@
       <w:tr>
         <w:tc>
           <w:tcPr>
-            <w:tcW w:w="1872" w:type="dxa"/>
-            <w:tcMar>
-              <w:top w:w="100" w:type="dxa"/>
-              <w:left w:w="100" w:type="dxa"/>
-              <w:bottom w:w="100" w:type="dxa"/>
-              <w:right w:w="100" w:type="dxa"/>
-            </w:tcMar>
-          </w:tcPr>
-          <w:p>
-            <w:pPr>
-              <w:widowControl w:val="0"/>
-              <w:spacing w:line="240" w:lineRule="auto"/>
-            </w:pPr>
-            <w:r>
-              <w:lastRenderedPageBreak/>
+            <w:tcW w:w="0" w:type="auto"/>
+            <w:tcMar>
+              <w:top w:w="100" w:type="dxa"/>
+              <w:left w:w="100" w:type="dxa"/>
+              <w:bottom w:w="100" w:type="dxa"/>
+              <w:right w:w="100" w:type="dxa"/>
+            </w:tcMar>
+          </w:tcPr>
+          <w:p>
+            <w:pPr>
+              <w:widowControl w:val="0"/>
+              <w:spacing w:line="240" w:lineRule="auto"/>
+            </w:pPr>
+            <w:r>
               <w:t>WDC-03</w:t>
             </w:r>
           </w:p>
         </w:tc>
         <w:tc>
           <w:tcPr>
-            <w:tcW w:w="1872" w:type="dxa"/>
+            <w:tcW w:w="0" w:type="auto"/>
             <w:tcMar>
               <w:top w:w="100" w:type="dxa"/>
               <w:left w:w="100" w:type="dxa"/>
@@ -5096,24 +5096,27 @@
         </w:tc>
         <w:tc>
           <w:tcPr>
-            <w:tcW w:w="1872" w:type="dxa"/>
-            <w:tcMar>
-              <w:top w:w="100" w:type="dxa"/>
-              <w:left w:w="100" w:type="dxa"/>
-              <w:bottom w:w="100" w:type="dxa"/>
-              <w:right w:w="100" w:type="dxa"/>
-            </w:tcMar>
-          </w:tcPr>
-          <w:p>
-            <w:pPr>
-              <w:widowControl w:val="0"/>
-              <w:spacing w:line="240" w:lineRule="auto"/>
-            </w:pPr>
-          </w:p>
-        </w:tc>
-        <w:tc>
-          <w:tcPr>
-            <w:tcW w:w="1872" w:type="dxa"/>
+            <w:tcW w:w="0" w:type="auto"/>
+            <w:tcMar>
+              <w:top w:w="100" w:type="dxa"/>
+              <w:left w:w="100" w:type="dxa"/>
+              <w:bottom w:w="100" w:type="dxa"/>
+              <w:right w:w="100" w:type="dxa"/>
+            </w:tcMar>
+          </w:tcPr>
+          <w:p>
+            <w:pPr>
+              <w:widowControl w:val="0"/>
+              <w:spacing w:line="240" w:lineRule="auto"/>
+            </w:pPr>
+            <w:r>
+              <w:t>The LKA function is not time-limited, allowing its misuse as an autonomous driving function.</w:t>
+            </w:r>
+          </w:p>
+        </w:tc>
+        <w:tc>
+          <w:tcPr>
+            <w:tcW w:w="0" w:type="auto"/>
             <w:tcMar>
               <w:top w:w="100" w:type="dxa"/>
               <w:left w:w="100" w:type="dxa"/>
@@ -5133,7 +5136,7 @@
         </w:tc>
         <w:tc>
           <w:tcPr>
-            <w:tcW w:w="1872" w:type="dxa"/>
+            <w:tcW w:w="0" w:type="auto"/>
             <w:tcMar>
               <w:top w:w="100" w:type="dxa"/>
               <w:left w:w="100" w:type="dxa"/>
@@ -5165,8 +5168,8 @@
 </file>
 
 <file path=word/numbering.xml><?xml version="1.0" encoding="utf-8"?>
-<w:numbering xmlns:wpc="http://schemas.microsoft.com/office/word/2010/wordprocessingCanvas" xmlns:mc="http://schemas.openxmlformats.org/markup-compatibility/2006" xmlns:o="urn:schemas-microsoft-com:office:office" xmlns:r="http://schemas.openxmlformats.org/officeDocument/2006/relationships" xmlns:m="http://schemas.openxmlformats.org/officeDocument/2006/math" xmlns:v="urn:schemas-microsoft-com:vml" xmlns:wp14="http://schemas.microsoft.com/office/word/2010/wordprocessingDrawing" xmlns:wp="http://schemas.openxmlformats.org/drawingml/2006/wordprocessingDrawing" xmlns:w10="urn:schemas-microsoft-com:office:word" xmlns:w="http://schemas.openxmlformats.org/wordprocessingml/2006/main" xmlns:w14="http://schemas.microsoft.com/office/word/2010/wordml" xmlns:w15="http://schemas.microsoft.com/office/word/2012/wordml" xmlns:wpg="http://schemas.microsoft.com/office/word/2010/wordprocessingGroup" xmlns:wpi="http://schemas.microsoft.com/office/word/2010/wordprocessingInk" xmlns:wne="http://schemas.microsoft.com/office/word/2006/wordml" xmlns:wps="http://schemas.microsoft.com/office/word/2010/wordprocessingShape" mc:Ignorable="w14 w15 wp14">
-  <w:abstractNum w:abstractNumId="0" w15:restartNumberingAfterBreak="0">
+<w:numbering xmlns:wpc="http://schemas.microsoft.com/office/word/2010/wordprocessingCanvas" xmlns:mo="http://schemas.microsoft.com/office/mac/office/2008/main" xmlns:mc="http://schemas.openxmlformats.org/markup-compatibility/2006" xmlns:mv="urn:schemas-microsoft-com:mac:vml" xmlns:o="urn:schemas-microsoft-com:office:office" xmlns:r="http://schemas.openxmlformats.org/officeDocument/2006/relationships" xmlns:m="http://schemas.openxmlformats.org/officeDocument/2006/math" xmlns:v="urn:schemas-microsoft-com:vml" xmlns:wp14="http://schemas.microsoft.com/office/word/2010/wordprocessingDrawing" xmlns:wp="http://schemas.openxmlformats.org/drawingml/2006/wordprocessingDrawing" xmlns:w10="urn:schemas-microsoft-com:office:word" xmlns:w="http://schemas.openxmlformats.org/wordprocessingml/2006/main" xmlns:w14="http://schemas.microsoft.com/office/word/2010/wordml" xmlns:w15="http://schemas.microsoft.com/office/word/2012/wordml" xmlns:wpg="http://schemas.microsoft.com/office/word/2010/wordprocessingGroup" xmlns:wpi="http://schemas.microsoft.com/office/word/2010/wordprocessingInk" xmlns:wne="http://schemas.microsoft.com/office/word/2006/wordml" xmlns:wps="http://schemas.microsoft.com/office/word/2010/wordprocessingShape" mc:Ignorable="w14 w15 wp14">
+  <w:abstractNum w:abstractNumId="0">
     <w:nsid w:val="617F22D6"/>
     <w:multiLevelType w:val="multilevel"/>
     <w:tmpl w:val="6AF23BBC"/>
@@ -5310,7 +5313,7 @@
       </w:pPr>
     </w:pPrDefault>
   </w:docDefaults>
-  <w:latentStyles w:defLockedState="0" w:defUIPriority="99" w:defSemiHidden="0" w:defUnhideWhenUsed="0" w:defQFormat="0" w:count="371">
+  <w:latentStyles w:defLockedState="0" w:defUIPriority="99" w:defSemiHidden="0" w:defUnhideWhenUsed="0" w:defQFormat="0" w:count="382">
     <w:lsdException w:name="Normal" w:uiPriority="0" w:qFormat="1"/>
     <w:lsdException w:name="heading 1" w:uiPriority="9" w:qFormat="1"/>
     <w:lsdException w:name="heading 2" w:semiHidden="1" w:uiPriority="9" w:unhideWhenUsed="1" w:qFormat="1"/>
@@ -5416,7 +5419,6 @@
     <w:lsdException w:name="HTML Sample" w:semiHidden="1" w:unhideWhenUsed="1"/>
     <w:lsdException w:name="HTML Typewriter" w:semiHidden="1" w:unhideWhenUsed="1"/>
     <w:lsdException w:name="HTML Variable" w:semiHidden="1" w:unhideWhenUsed="1"/>
-    <w:lsdException w:name="Normal Table" w:semiHidden="1" w:unhideWhenUsed="1"/>
     <w:lsdException w:name="annotation subject" w:semiHidden="1" w:unhideWhenUsed="1"/>
     <w:lsdException w:name="No List" w:semiHidden="1" w:unhideWhenUsed="1"/>
     <w:lsdException w:name="Outline List 1" w:semiHidden="1" w:unhideWhenUsed="1"/>
@@ -5462,11 +5464,9 @@
     <w:lsdException w:name="Table Subtle 1" w:semiHidden="1" w:unhideWhenUsed="1"/>
     <w:lsdException w:name="Table Subtle 2" w:semiHidden="1" w:unhideWhenUsed="1"/>
     <w:lsdException w:name="Table Web 1" w:semiHidden="1" w:unhideWhenUsed="1"/>
-    <w:lsdException w:name="Table Web 2" w:semiHidden="1" w:unhideWhenUsed="1"/>
     <w:lsdException w:name="Table Web 3" w:semiHidden="1" w:unhideWhenUsed="1"/>
     <w:lsdException w:name="Balloon Text" w:semiHidden="1" w:unhideWhenUsed="1"/>
     <w:lsdException w:name="Table Grid" w:uiPriority="39"/>
-    <w:lsdException w:name="Table Theme" w:semiHidden="1" w:unhideWhenUsed="1"/>
     <w:lsdException w:name="Placeholder Text" w:semiHidden="1"/>
     <w:lsdException w:name="No Spacing" w:uiPriority="1" w:qFormat="1"/>
     <w:lsdException w:name="Light Shading" w:uiPriority="60"/>
@@ -5682,6 +5682,8 @@
     <w:lsdException w:name="List Table 5 Dark Accent 6" w:uiPriority="50"/>
     <w:lsdException w:name="List Table 6 Colorful Accent 6" w:uiPriority="51"/>
     <w:lsdException w:name="List Table 7 Colorful Accent 6" w:uiPriority="52"/>
+    <w:lsdException w:name="Mention" w:semiHidden="1" w:unhideWhenUsed="1"/>
+    <w:lsdException w:name="Smart Hyperlink" w:semiHidden="1" w:unhideWhenUsed="1"/>
   </w:latentStyles>
   <w:style w:type="paragraph" w:default="1" w:styleId="Normal">
     <w:name w:val="Normal"/>
@@ -5854,8 +5856,11 @@
     <w:tblPr>
       <w:tblStyleRowBandSize w:val="1"/>
       <w:tblStyleColBandSize w:val="1"/>
+      <w:tblInd w:w="0" w:type="dxa"/>
       <w:tblCellMar>
+        <w:top w:w="0" w:type="dxa"/>
         <w:left w:w="115" w:type="dxa"/>
+        <w:bottom w:w="0" w:type="dxa"/>
         <w:right w:w="115" w:type="dxa"/>
       </w:tblCellMar>
     </w:tblPr>
@@ -5884,6 +5889,13 @@
     <w:tblPr>
       <w:tblStyleRowBandSize w:val="1"/>
       <w:tblStyleColBandSize w:val="1"/>
+      <w:tblInd w:w="0" w:type="dxa"/>
+      <w:tblCellMar>
+        <w:top w:w="0" w:type="dxa"/>
+        <w:left w:w="108" w:type="dxa"/>
+        <w:bottom w:w="0" w:type="dxa"/>
+        <w:right w:w="108" w:type="dxa"/>
+      </w:tblCellMar>
     </w:tblPr>
   </w:style>
   <w:style w:type="table" w:customStyle="1" w:styleId="a1">
@@ -5891,6 +5903,13 @@
     <w:tblPr>
       <w:tblStyleRowBandSize w:val="1"/>
       <w:tblStyleColBandSize w:val="1"/>
+      <w:tblInd w:w="0" w:type="dxa"/>
+      <w:tblCellMar>
+        <w:top w:w="0" w:type="dxa"/>
+        <w:left w:w="108" w:type="dxa"/>
+        <w:bottom w:w="0" w:type="dxa"/>
+        <w:right w:w="108" w:type="dxa"/>
+      </w:tblCellMar>
     </w:tblPr>
   </w:style>
   <w:style w:type="table" w:customStyle="1" w:styleId="a2">
@@ -5898,6 +5917,13 @@
     <w:tblPr>
       <w:tblStyleRowBandSize w:val="1"/>
       <w:tblStyleColBandSize w:val="1"/>
+      <w:tblInd w:w="0" w:type="dxa"/>
+      <w:tblCellMar>
+        <w:top w:w="0" w:type="dxa"/>
+        <w:left w:w="108" w:type="dxa"/>
+        <w:bottom w:w="0" w:type="dxa"/>
+        <w:right w:w="108" w:type="dxa"/>
+      </w:tblCellMar>
     </w:tblPr>
   </w:style>
   <w:style w:type="table" w:customStyle="1" w:styleId="a3">
@@ -5905,6 +5931,13 @@
     <w:tblPr>
       <w:tblStyleRowBandSize w:val="1"/>
       <w:tblStyleColBandSize w:val="1"/>
+      <w:tblInd w:w="0" w:type="dxa"/>
+      <w:tblCellMar>
+        <w:top w:w="0" w:type="dxa"/>
+        <w:left w:w="108" w:type="dxa"/>
+        <w:bottom w:w="0" w:type="dxa"/>
+        <w:right w:w="108" w:type="dxa"/>
+      </w:tblCellMar>
     </w:tblPr>
   </w:style>
   <w:style w:type="table" w:customStyle="1" w:styleId="a4">
@@ -5912,6 +5945,13 @@
     <w:tblPr>
       <w:tblStyleRowBandSize w:val="1"/>
       <w:tblStyleColBandSize w:val="1"/>
+      <w:tblInd w:w="0" w:type="dxa"/>
+      <w:tblCellMar>
+        <w:top w:w="0" w:type="dxa"/>
+        <w:left w:w="108" w:type="dxa"/>
+        <w:bottom w:w="0" w:type="dxa"/>
+        <w:right w:w="108" w:type="dxa"/>
+      </w:tblCellMar>
     </w:tblPr>
   </w:style>
   <w:style w:type="table" w:customStyle="1" w:styleId="a5">
@@ -5919,6 +5959,13 @@
     <w:tblPr>
       <w:tblStyleRowBandSize w:val="1"/>
       <w:tblStyleColBandSize w:val="1"/>
+      <w:tblInd w:w="0" w:type="dxa"/>
+      <w:tblCellMar>
+        <w:top w:w="0" w:type="dxa"/>
+        <w:left w:w="108" w:type="dxa"/>
+        <w:bottom w:w="0" w:type="dxa"/>
+        <w:right w:w="108" w:type="dxa"/>
+      </w:tblCellMar>
     </w:tblPr>
   </w:style>
   <w:style w:type="table" w:customStyle="1" w:styleId="a6">
@@ -5926,6 +5973,13 @@
     <w:tblPr>
       <w:tblStyleRowBandSize w:val="1"/>
       <w:tblStyleColBandSize w:val="1"/>
+      <w:tblInd w:w="0" w:type="dxa"/>
+      <w:tblCellMar>
+        <w:top w:w="0" w:type="dxa"/>
+        <w:left w:w="108" w:type="dxa"/>
+        <w:bottom w:w="0" w:type="dxa"/>
+        <w:right w:w="108" w:type="dxa"/>
+      </w:tblCellMar>
     </w:tblPr>
   </w:style>
   <w:style w:type="table" w:customStyle="1" w:styleId="a7">
@@ -5933,6 +5987,13 @@
     <w:tblPr>
       <w:tblStyleRowBandSize w:val="1"/>
       <w:tblStyleColBandSize w:val="1"/>
+      <w:tblInd w:w="0" w:type="dxa"/>
+      <w:tblCellMar>
+        <w:top w:w="0" w:type="dxa"/>
+        <w:left w:w="108" w:type="dxa"/>
+        <w:bottom w:w="0" w:type="dxa"/>
+        <w:right w:w="108" w:type="dxa"/>
+      </w:tblCellMar>
     </w:tblPr>
   </w:style>
   <w:style w:type="table" w:customStyle="1" w:styleId="a8">
@@ -5940,6 +6001,13 @@
     <w:tblPr>
       <w:tblStyleRowBandSize w:val="1"/>
       <w:tblStyleColBandSize w:val="1"/>
+      <w:tblInd w:w="0" w:type="dxa"/>
+      <w:tblCellMar>
+        <w:top w:w="0" w:type="dxa"/>
+        <w:left w:w="108" w:type="dxa"/>
+        <w:bottom w:w="0" w:type="dxa"/>
+        <w:right w:w="108" w:type="dxa"/>
+      </w:tblCellMar>
     </w:tblPr>
   </w:style>
 </w:styles>

</xml_diff>

<commit_message>
Correct ASIL level in Functional Safety Concept.
</commit_message>
<xml_diff>
--- a/03_FunctionalSafetyConcept_LaneAssistance.docx
+++ b/03_FunctionalSafetyConcept_LaneAssistance.docx
@@ -194,7 +194,13 @@
         <w:rPr>
           <w:b/>
         </w:rPr>
-        <w:t xml:space="preserve"> 1.0</w:t>
+        <w:t xml:space="preserve"> 1.</w:t>
+      </w:r>
+      <w:r>
+        <w:rPr>
+          <w:b/>
+        </w:rPr>
+        <w:t>1</w:t>
       </w:r>
     </w:p>
     <w:p>
@@ -560,27 +566,19 @@
                 <w:szCs w:val="22"/>
               </w:rPr>
             </w:pPr>
-          </w:p>
-        </w:tc>
-        <w:tc>
-          <w:tcPr>
-            <w:tcW w:w="1275" w:type="dxa"/>
-          </w:tcPr>
-          <w:p>
-            <w:pPr>
-              <w:widowControl w:val="0"/>
-              <w:contextualSpacing w:val="0"/>
+            <w:r>
               <w:rPr>
                 <w:rFonts w:ascii="Calibri" w:eastAsia="Calibri" w:hAnsi="Calibri" w:cs="Calibri"/>
                 <w:sz w:val="22"/>
                 <w:szCs w:val="22"/>
               </w:rPr>
-            </w:pPr>
-          </w:p>
-        </w:tc>
-        <w:tc>
-          <w:tcPr>
-            <w:tcW w:w="2100" w:type="dxa"/>
+              <w:t>16 September 2017</w:t>
+            </w:r>
+          </w:p>
+        </w:tc>
+        <w:tc>
+          <w:tcPr>
+            <w:tcW w:w="1275" w:type="dxa"/>
           </w:tcPr>
           <w:p>
             <w:pPr>
@@ -592,22 +590,62 @@
                 <w:szCs w:val="22"/>
               </w:rPr>
             </w:pPr>
-          </w:p>
-        </w:tc>
-        <w:tc>
-          <w:tcPr>
-            <w:tcW w:w="4785" w:type="dxa"/>
-          </w:tcPr>
-          <w:p>
-            <w:pPr>
-              <w:widowControl w:val="0"/>
-              <w:contextualSpacing w:val="0"/>
+            <w:r>
               <w:rPr>
                 <w:rFonts w:ascii="Calibri" w:eastAsia="Calibri" w:hAnsi="Calibri" w:cs="Calibri"/>
                 <w:sz w:val="22"/>
                 <w:szCs w:val="22"/>
               </w:rPr>
-            </w:pPr>
+              <w:t>1.1</w:t>
+            </w:r>
+          </w:p>
+        </w:tc>
+        <w:tc>
+          <w:tcPr>
+            <w:tcW w:w="2100" w:type="dxa"/>
+          </w:tcPr>
+          <w:p>
+            <w:pPr>
+              <w:widowControl w:val="0"/>
+              <w:contextualSpacing w:val="0"/>
+              <w:rPr>
+                <w:rFonts w:ascii="Calibri" w:eastAsia="Calibri" w:hAnsi="Calibri" w:cs="Calibri"/>
+                <w:sz w:val="22"/>
+                <w:szCs w:val="22"/>
+              </w:rPr>
+            </w:pPr>
+            <w:r>
+              <w:rPr>
+                <w:rFonts w:ascii="Calibri" w:eastAsia="Calibri" w:hAnsi="Calibri" w:cs="Calibri"/>
+                <w:sz w:val="22"/>
+                <w:szCs w:val="22"/>
+              </w:rPr>
+              <w:t>Ed Venator</w:t>
+            </w:r>
+          </w:p>
+        </w:tc>
+        <w:tc>
+          <w:tcPr>
+            <w:tcW w:w="4785" w:type="dxa"/>
+          </w:tcPr>
+          <w:p>
+            <w:pPr>
+              <w:widowControl w:val="0"/>
+              <w:contextualSpacing w:val="0"/>
+              <w:rPr>
+                <w:rFonts w:ascii="Calibri" w:eastAsia="Calibri" w:hAnsi="Calibri" w:cs="Calibri"/>
+                <w:sz w:val="22"/>
+                <w:szCs w:val="22"/>
+              </w:rPr>
+            </w:pPr>
+            <w:r>
+              <w:rPr>
+                <w:rFonts w:ascii="Calibri" w:eastAsia="Calibri" w:hAnsi="Calibri" w:cs="Calibri"/>
+                <w:sz w:val="22"/>
+                <w:szCs w:val="22"/>
+              </w:rPr>
+              <w:t>Correct ASIL level of LKA 02-01.</w:t>
+            </w:r>
           </w:p>
         </w:tc>
       </w:tr>
@@ -3136,6 +3174,9 @@
         <w:gridCol w:w="1920"/>
       </w:tblGrid>
       <w:tr>
+        <w:trPr>
+          <w:trHeight w:val="1176"/>
+        </w:trPr>
         <w:tc>
           <w:tcPr>
             <w:tcW w:w="1530" w:type="dxa"/>
@@ -3363,8 +3404,10 @@
               <w:spacing w:line="240" w:lineRule="auto"/>
             </w:pPr>
             <w:r>
-              <w:t>C</w:t>
-            </w:r>
+              <w:t>B</w:t>
+            </w:r>
+            <w:bookmarkStart w:id="17" w:name="_GoBack"/>
+            <w:bookmarkEnd w:id="17"/>
           </w:p>
         </w:tc>
         <w:tc>
@@ -3885,15 +3928,14 @@
         <w:pStyle w:val="Heading2"/>
         <w:contextualSpacing w:val="0"/>
       </w:pPr>
-      <w:bookmarkStart w:id="17" w:name="_74udkdvf7nod" w:colFirst="0" w:colLast="0"/>
-      <w:bookmarkEnd w:id="17"/>
+      <w:bookmarkStart w:id="18" w:name="_74udkdvf7nod" w:colFirst="0" w:colLast="0"/>
+      <w:bookmarkEnd w:id="18"/>
       <w:r>
         <w:lastRenderedPageBreak/>
         <w:t>Refinement of the System Architecture</w:t>
       </w:r>
     </w:p>
     <w:p>
-      <w:bookmarkStart w:id="18" w:name="_GoBack"/>
       <w:r>
         <w:rPr>
           <w:noProof/>
@@ -3941,7 +3983,6 @@
           </wp:inline>
         </w:drawing>
       </w:r>
-      <w:bookmarkEnd w:id="18"/>
     </w:p>
     <w:p>
       <w:pPr>
@@ -5419,6 +5460,7 @@
     <w:lsdException w:name="HTML Sample" w:semiHidden="1" w:unhideWhenUsed="1"/>
     <w:lsdException w:name="HTML Typewriter" w:semiHidden="1" w:unhideWhenUsed="1"/>
     <w:lsdException w:name="HTML Variable" w:semiHidden="1" w:unhideWhenUsed="1"/>
+    <w:lsdException w:name="Normal Table" w:semiHidden="1" w:unhideWhenUsed="1"/>
     <w:lsdException w:name="annotation subject" w:semiHidden="1" w:unhideWhenUsed="1"/>
     <w:lsdException w:name="No List" w:semiHidden="1" w:unhideWhenUsed="1"/>
     <w:lsdException w:name="Outline List 1" w:semiHidden="1" w:unhideWhenUsed="1"/>
@@ -5464,9 +5506,11 @@
     <w:lsdException w:name="Table Subtle 1" w:semiHidden="1" w:unhideWhenUsed="1"/>
     <w:lsdException w:name="Table Subtle 2" w:semiHidden="1" w:unhideWhenUsed="1"/>
     <w:lsdException w:name="Table Web 1" w:semiHidden="1" w:unhideWhenUsed="1"/>
+    <w:lsdException w:name="Table Web 2" w:semiHidden="1" w:unhideWhenUsed="1"/>
     <w:lsdException w:name="Table Web 3" w:semiHidden="1" w:unhideWhenUsed="1"/>
     <w:lsdException w:name="Balloon Text" w:semiHidden="1" w:unhideWhenUsed="1"/>
     <w:lsdException w:name="Table Grid" w:uiPriority="39"/>
+    <w:lsdException w:name="Table Theme" w:semiHidden="1" w:unhideWhenUsed="1"/>
     <w:lsdException w:name="Placeholder Text" w:semiHidden="1"/>
     <w:lsdException w:name="No Spacing" w:uiPriority="1" w:qFormat="1"/>
     <w:lsdException w:name="Light Shading" w:uiPriority="60"/>

</xml_diff>